<commit_message>
Some content editing together. Reduce scenario complexity.
</commit_message>
<xml_diff>
--- a/leading technical debt/StanceCards-Exercise.docx
+++ b/leading technical debt/StanceCards-Exercise.docx
@@ -5,9 +5,63 @@
     <w:p>
       <w:pPr>
         <w:pStyle w:val="Heading1"/>
-      </w:pPr>
-      <w:r>
-        <w:t>Scenario Background</w:t>
+        <w:rPr>
+          <w:sz w:val="24"/>
+          <w:szCs w:val="24"/>
+        </w:rPr>
+      </w:pPr>
+      <w:r>
+        <w:rPr>
+          <w:b w:val="0"/>
+        </w:rPr>
+        <w:br w:type="column"/>
+      </w:r>
+      <w:r>
+        <w:rPr>
+          <w:b w:val="0"/>
+        </w:rPr>
+        <w:br w:type="column"/>
+      </w:r>
+      <w:r>
+        <w:rPr>
+          <w:sz w:val="24"/>
+          <w:szCs w:val="24"/>
+        </w:rPr>
+        <w:lastRenderedPageBreak/>
+        <w:t>Problem</w:t>
+      </w:r>
+    </w:p>
+    <w:p>
+      <w:pPr>
+        <w:rPr>
+          <w:rFonts w:ascii="Garamond" w:hAnsi="Garamond"/>
+          <w:sz w:val="24"/>
+          <w:szCs w:val="24"/>
+        </w:rPr>
+      </w:pPr>
+      <w:r>
+        <w:rPr>
+          <w:rFonts w:ascii="Garamond" w:hAnsi="Garamond"/>
+          <w:sz w:val="24"/>
+          <w:szCs w:val="24"/>
+        </w:rPr>
+        <w:t>The current largest pain point is that bugs cross between code from several teams. Bugs bounce back and forth and get blocked on other teams.</w:t>
+      </w:r>
+    </w:p>
+    <w:p>
+      <w:pPr>
+        <w:pStyle w:val="Heading1"/>
+        <w:rPr>
+          <w:sz w:val="24"/>
+          <w:szCs w:val="24"/>
+        </w:rPr>
+      </w:pPr>
+      <w:r>
+        <w:rPr>
+          <w:sz w:val="24"/>
+          <w:szCs w:val="24"/>
+        </w:rPr>
+        <w:t>Last Meeting’s Hypothesis</w:t>
       </w:r>
     </w:p>
     <w:p>
@@ -15,17 +69,21 @@
         <w:pStyle w:val="ListParagraph"/>
         <w:numPr>
           <w:ilvl w:val="0"/>
-          <w:numId w:val="1"/>
+          <w:numId w:val="4"/>
         </w:numPr>
-      </w:pPr>
-      <w:r>
-        <w:t xml:space="preserve">Five weeks ago, the team started focusing on their currently-highest impact technical debt: </w:t>
-      </w:r>
-      <w:r>
-        <w:t>bugs that take a long time to diagnose</w:t>
-      </w:r>
-      <w:r>
-        <w:t>.</w:t>
+        <w:rPr>
+          <w:rFonts w:ascii="Garamond" w:hAnsi="Garamond"/>
+          <w:sz w:val="24"/>
+          <w:szCs w:val="24"/>
+        </w:rPr>
+      </w:pPr>
+      <w:r>
+        <w:rPr>
+          <w:rFonts w:ascii="Garamond" w:hAnsi="Garamond"/>
+          <w:sz w:val="24"/>
+          <w:szCs w:val="24"/>
+        </w:rPr>
+        <w:t xml:space="preserve">Bugs aren’t prioritised equally for all teams. </w:t>
       </w:r>
     </w:p>
     <w:p>
@@ -33,32 +91,37 @@
         <w:pStyle w:val="ListParagraph"/>
         <w:numPr>
           <w:ilvl w:val="0"/>
-          <w:numId w:val="1"/>
+          <w:numId w:val="4"/>
         </w:numPr>
-      </w:pPr>
-      <w:r>
-        <w:t>Team decided that the k</w:t>
-      </w:r>
-      <w:r>
-        <w:t>ey measure is 80</w:t>
-      </w:r>
-      <w:r>
-        <w:rPr>
-          <w:vertAlign w:val="superscript"/>
-        </w:rPr>
-        <w:t>th</w:t>
-      </w:r>
-      <w:r>
-        <w:t xml:space="preserve"> percentile number of days to diagnose per bug</w:t>
-      </w:r>
-      <w:r>
-        <w:t xml:space="preserve"> (counting work days only)</w:t>
-      </w:r>
-      <w:r>
-        <w:t xml:space="preserve">. Success is to get that below 2 days. </w:t>
-      </w:r>
-      <w:r>
-        <w:t>It started at 11 days.</w:t>
+        <w:rPr>
+          <w:rFonts w:ascii="Garamond" w:hAnsi="Garamond"/>
+          <w:sz w:val="24"/>
+          <w:szCs w:val="24"/>
+        </w:rPr>
+      </w:pPr>
+      <w:r>
+        <w:rPr>
+          <w:rFonts w:ascii="Garamond" w:hAnsi="Garamond"/>
+          <w:sz w:val="24"/>
+          <w:szCs w:val="24"/>
+        </w:rPr>
+        <w:t>Cross team communication and prioritization needs improved.</w:t>
+      </w:r>
+    </w:p>
+    <w:p>
+      <w:pPr>
+        <w:pStyle w:val="Heading1"/>
+        <w:rPr>
+          <w:sz w:val="24"/>
+          <w:szCs w:val="24"/>
+        </w:rPr>
+      </w:pPr>
+      <w:r>
+        <w:rPr>
+          <w:sz w:val="24"/>
+          <w:szCs w:val="24"/>
+        </w:rPr>
+        <w:t>This Meeting’s Goal</w:t>
       </w:r>
     </w:p>
     <w:p>
@@ -66,11 +129,21 @@
         <w:pStyle w:val="ListParagraph"/>
         <w:numPr>
           <w:ilvl w:val="0"/>
-          <w:numId w:val="1"/>
+          <w:numId w:val="4"/>
         </w:numPr>
-      </w:pPr>
-      <w:r>
-        <w:t>The team has chosen to categorize bugs by what makes them take so long.</w:t>
+        <w:rPr>
+          <w:rFonts w:ascii="Garamond" w:hAnsi="Garamond"/>
+          <w:sz w:val="24"/>
+          <w:szCs w:val="24"/>
+        </w:rPr>
+      </w:pPr>
+      <w:r>
+        <w:rPr>
+          <w:rFonts w:ascii="Garamond" w:hAnsi="Garamond"/>
+          <w:sz w:val="24"/>
+          <w:szCs w:val="24"/>
+        </w:rPr>
+        <w:t>Team is sharing results of this line of inquiry.</w:t>
       </w:r>
     </w:p>
     <w:p>
@@ -78,26 +151,107 @@
         <w:pStyle w:val="ListParagraph"/>
         <w:numPr>
           <w:ilvl w:val="0"/>
-          <w:numId w:val="1"/>
+          <w:numId w:val="4"/>
         </w:numPr>
-      </w:pPr>
-      <w:r>
-        <w:t xml:space="preserve">The current category is bugs that </w:t>
-      </w:r>
-      <w:r>
-        <w:t>cross between code from several teams. It is hard to get all the expertise needed from multiple teams</w:t>
-      </w:r>
-      <w:r>
-        <w:t>. B</w:t>
-      </w:r>
-      <w:r>
-        <w:t xml:space="preserve">ugs bounce back and </w:t>
-      </w:r>
-      <w:r>
-        <w:t>forth,</w:t>
-      </w:r>
-      <w:r>
-        <w:t xml:space="preserve"> or someone spends time figuring out code written by another team.</w:t>
+        <w:rPr>
+          <w:rFonts w:ascii="Garamond" w:hAnsi="Garamond"/>
+          <w:sz w:val="24"/>
+          <w:szCs w:val="24"/>
+        </w:rPr>
+      </w:pPr>
+      <w:r>
+        <w:rPr>
+          <w:rFonts w:ascii="Garamond" w:hAnsi="Garamond"/>
+          <w:sz w:val="24"/>
+          <w:szCs w:val="24"/>
+        </w:rPr>
+        <w:t>Leader wants to improve team’s ability to own tech debt.</w:t>
+      </w:r>
+    </w:p>
+    <w:p>
+      <w:pPr>
+        <w:pStyle w:val="Heading1"/>
+        <w:rPr>
+          <w:b w:val="0"/>
+          <w:sz w:val="24"/>
+          <w:szCs w:val="24"/>
+        </w:rPr>
+      </w:pPr>
+      <w:r>
+        <w:rPr>
+          <w:sz w:val="24"/>
+          <w:szCs w:val="24"/>
+        </w:rPr>
+        <w:t>Leader</w:t>
+      </w:r>
+    </w:p>
+    <w:p>
+      <w:pPr>
+        <w:pStyle w:val="Heading2"/>
+        <w:rPr>
+          <w:sz w:val="24"/>
+          <w:szCs w:val="24"/>
+        </w:rPr>
+      </w:pPr>
+      <w:r>
+        <w:rPr>
+          <w:sz w:val="24"/>
+          <w:szCs w:val="24"/>
+        </w:rPr>
+        <w:t>Beliefs</w:t>
+      </w:r>
+      <w:bookmarkStart w:id="0" w:name="_GoBack"/>
+      <w:bookmarkEnd w:id="0"/>
+    </w:p>
+    <w:p>
+      <w:pPr>
+        <w:rPr>
+          <w:rFonts w:ascii="Garamond" w:hAnsi="Garamond"/>
+          <w:sz w:val="24"/>
+          <w:szCs w:val="24"/>
+        </w:rPr>
+      </w:pPr>
+      <w:r>
+        <w:rPr>
+          <w:rFonts w:ascii="Garamond" w:hAnsi="Garamond"/>
+          <w:sz w:val="24"/>
+          <w:szCs w:val="24"/>
+        </w:rPr>
+        <w:t xml:space="preserve">The problem is clearly </w:t>
+      </w:r>
+      <w:proofErr w:type="gramStart"/>
+      <w:r>
+        <w:rPr>
+          <w:rFonts w:ascii="Garamond" w:hAnsi="Garamond"/>
+          <w:sz w:val="24"/>
+          <w:szCs w:val="24"/>
+        </w:rPr>
+        <w:t>bugs</w:t>
+      </w:r>
+      <w:proofErr w:type="gramEnd"/>
+      <w:r>
+        <w:rPr>
+          <w:rFonts w:ascii="Garamond" w:hAnsi="Garamond"/>
+          <w:sz w:val="24"/>
+          <w:szCs w:val="24"/>
+        </w:rPr>
+        <w:t xml:space="preserve"> that bounce between teams and then sit there with no action for days.</w:t>
+      </w:r>
+    </w:p>
+    <w:p>
+      <w:pPr>
+        <w:pStyle w:val="Heading2"/>
+        <w:rPr>
+          <w:sz w:val="24"/>
+          <w:szCs w:val="24"/>
+        </w:rPr>
+      </w:pPr>
+      <w:r>
+        <w:rPr>
+          <w:sz w:val="24"/>
+          <w:szCs w:val="24"/>
+        </w:rPr>
+        <w:t>Remember Your Stance!</w:t>
       </w:r>
     </w:p>
     <w:p>
@@ -105,19 +259,21 @@
         <w:pStyle w:val="ListParagraph"/>
         <w:numPr>
           <w:ilvl w:val="0"/>
-          <w:numId w:val="1"/>
+          <w:numId w:val="2"/>
         </w:numPr>
-      </w:pPr>
-      <w:r>
-        <w:t xml:space="preserve">The last 3 weeks, the team tried </w:t>
-      </w:r>
-      <w:proofErr w:type="gramStart"/>
-      <w:r>
-        <w:t>a number of</w:t>
-      </w:r>
-      <w:proofErr w:type="gramEnd"/>
-      <w:r>
-        <w:t xml:space="preserve"> experiments to improve cross-team tracking, prioritization, and communication.</w:t>
+        <w:rPr>
+          <w:rFonts w:ascii="Garamond" w:hAnsi="Garamond"/>
+          <w:sz w:val="24"/>
+          <w:szCs w:val="24"/>
+        </w:rPr>
+      </w:pPr>
+      <w:r>
+        <w:rPr>
+          <w:rFonts w:ascii="Garamond" w:hAnsi="Garamond"/>
+          <w:sz w:val="24"/>
+          <w:szCs w:val="24"/>
+        </w:rPr>
+        <w:t>Ownership is more important than the team finding the right solution immediately.</w:t>
       </w:r>
     </w:p>
     <w:p>
@@ -125,14 +281,21 @@
         <w:pStyle w:val="ListParagraph"/>
         <w:numPr>
           <w:ilvl w:val="0"/>
-          <w:numId w:val="1"/>
+          <w:numId w:val="2"/>
         </w:numPr>
-      </w:pPr>
-      <w:r>
-        <w:t xml:space="preserve">So far, there has been </w:t>
-      </w:r>
-      <w:r>
-        <w:t>no change in the target measure for this class of bugs, which sits at 13 days.</w:t>
+        <w:rPr>
+          <w:rFonts w:ascii="Garamond" w:hAnsi="Garamond"/>
+          <w:sz w:val="24"/>
+          <w:szCs w:val="24"/>
+        </w:rPr>
+      </w:pPr>
+      <w:r>
+        <w:rPr>
+          <w:rFonts w:ascii="Garamond" w:hAnsi="Garamond"/>
+          <w:sz w:val="24"/>
+          <w:szCs w:val="24"/>
+        </w:rPr>
+        <w:t>The team has more info than you, always.</w:t>
       </w:r>
     </w:p>
     <w:p>
@@ -140,19 +303,21 @@
         <w:pStyle w:val="ListParagraph"/>
         <w:numPr>
           <w:ilvl w:val="0"/>
-          <w:numId w:val="1"/>
+          <w:numId w:val="2"/>
         </w:numPr>
-      </w:pPr>
-      <w:r>
-        <w:t>Team may or may not know why.</w:t>
-      </w:r>
-    </w:p>
-    <w:p>
-      <w:pPr>
-        <w:pStyle w:val="Heading1"/>
-      </w:pPr>
-      <w:r>
-        <w:t>Scenario Goal</w:t>
+        <w:rPr>
+          <w:rFonts w:ascii="Garamond" w:hAnsi="Garamond"/>
+          <w:sz w:val="24"/>
+          <w:szCs w:val="24"/>
+        </w:rPr>
+      </w:pPr>
+      <w:r>
+        <w:rPr>
+          <w:rFonts w:ascii="Garamond" w:hAnsi="Garamond"/>
+          <w:sz w:val="24"/>
+          <w:szCs w:val="24"/>
+        </w:rPr>
+        <w:t>Learning happens when there are unexpected outcomes. You don’t want everything to happen as planned or hoped!</w:t>
       </w:r>
     </w:p>
     <w:p>
@@ -160,62 +325,33 @@
         <w:pStyle w:val="ListParagraph"/>
         <w:numPr>
           <w:ilvl w:val="0"/>
-          <w:numId w:val="1"/>
+          <w:numId w:val="2"/>
         </w:numPr>
-      </w:pPr>
-      <w:r>
-        <w:t>Team is sharing results of this line of inquiry.</w:t>
-      </w:r>
-    </w:p>
-    <w:p>
-      <w:pPr>
-        <w:pStyle w:val="ListParagraph"/>
-        <w:numPr>
-          <w:ilvl w:val="0"/>
-          <w:numId w:val="1"/>
-        </w:numPr>
-      </w:pPr>
-      <w:r>
-        <w:t>Leader wants to improve team’s ability to own tech debt.</w:t>
-      </w:r>
-    </w:p>
-    <w:p>
-      <w:pPr>
-        <w:pStyle w:val="Heading1"/>
-        <w:rPr>
-          <w:b w:val="0"/>
-        </w:rPr>
-      </w:pPr>
-      <w:r>
-        <w:rPr>
-          <w:b w:val="0"/>
-        </w:rPr>
-        <w:br w:type="column"/>
-      </w:r>
-      <w:r>
-        <w:rPr>
-          <w:b w:val="0"/>
-        </w:rPr>
-        <w:br w:type="column"/>
-      </w:r>
+        <w:rPr>
+          <w:rFonts w:ascii="Garamond" w:hAnsi="Garamond"/>
+          <w:sz w:val="24"/>
+          <w:szCs w:val="24"/>
+        </w:rPr>
+      </w:pPr>
+      <w:r>
+        <w:rPr>
+          <w:rFonts w:ascii="Garamond" w:hAnsi="Garamond"/>
+          <w:sz w:val="24"/>
+          <w:szCs w:val="24"/>
+        </w:rPr>
+        <w:t>If the team asks for ideas, help them create options rather than give direction.</w:t>
+      </w:r>
+    </w:p>
+    <w:p>
       <w:r>
         <w:rPr>
           <w:noProof/>
         </w:rPr>
-        <w:lastRenderedPageBreak/>
         <w:drawing>
-          <wp:anchor distT="0" distB="0" distL="114300" distR="114300" simplePos="0" relativeHeight="251658240" behindDoc="0" locked="0" layoutInCell="1" allowOverlap="1" wp14:anchorId="3234BF40" wp14:editId="5C714987">
-            <wp:simplePos x="0" y="0"/>
-            <wp:positionH relativeFrom="column">
-              <wp:posOffset>71967</wp:posOffset>
-            </wp:positionH>
-            <wp:positionV relativeFrom="paragraph">
-              <wp:posOffset>212</wp:posOffset>
-            </wp:positionV>
-            <wp:extent cx="1747374" cy="2361142"/>
-            <wp:effectExtent l="0" t="0" r="0" b="0"/>
-            <wp:wrapSquare wrapText="bothSides"/>
-            <wp:docPr id="1" name="Picture 1"/>
+          <wp:inline distT="0" distB="0" distL="0" distR="0" wp14:anchorId="7A2D95C6" wp14:editId="726B93B9">
+            <wp:extent cx="3886200" cy="1477010"/>
+            <wp:effectExtent l="0" t="0" r="0" b="8890"/>
+            <wp:docPr id="2" name="Picture 2"/>
             <wp:cNvGraphicFramePr>
               <a:graphicFrameLocks xmlns:a="http://schemas.openxmlformats.org/drawingml/2006/main" noChangeAspect="1"/>
             </wp:cNvGraphicFramePr>
@@ -223,45 +359,51 @@
               <a:graphicData uri="http://schemas.openxmlformats.org/drawingml/2006/picture">
                 <pic:pic xmlns:pic="http://schemas.openxmlformats.org/drawingml/2006/picture">
                   <pic:nvPicPr>
-                    <pic:cNvPr id="0" name="Picture 1"/>
-                    <pic:cNvPicPr>
-                      <a:picLocks noChangeAspect="1" noChangeArrowheads="1"/>
-                    </pic:cNvPicPr>
+                    <pic:cNvPr id="1" name=""/>
+                    <pic:cNvPicPr/>
                   </pic:nvPicPr>
                   <pic:blipFill>
-                    <a:blip r:embed="rId5">
-                      <a:extLst>
-                        <a:ext uri="{28A0092B-C50C-407E-A947-70E740481C1C}">
-                          <a14:useLocalDpi xmlns:a14="http://schemas.microsoft.com/office/drawing/2010/main" val="0"/>
-                        </a:ext>
-                      </a:extLst>
-                    </a:blip>
-                    <a:srcRect/>
+                    <a:blip r:embed="rId5"/>
                     <a:stretch>
                       <a:fillRect/>
                     </a:stretch>
                   </pic:blipFill>
-                  <pic:spPr bwMode="auto">
+                  <pic:spPr>
                     <a:xfrm>
                       <a:off x="0" y="0"/>
-                      <a:ext cx="1747374" cy="2361142"/>
+                      <a:ext cx="3886200" cy="1477010"/>
                     </a:xfrm>
                     <a:prstGeom prst="rect">
                       <a:avLst/>
                     </a:prstGeom>
-                    <a:noFill/>
-                    <a:ln>
-                      <a:noFill/>
-                    </a:ln>
                   </pic:spPr>
                 </pic:pic>
               </a:graphicData>
             </a:graphic>
-          </wp:anchor>
+          </wp:inline>
         </w:drawing>
       </w:r>
-      <w:r>
-        <w:t>Leader</w:t>
+    </w:p>
+    <w:p>
+      <w:pPr>
+        <w:pStyle w:val="Heading1"/>
+        <w:jc w:val="center"/>
+        <w:rPr>
+          <w:b w:val="0"/>
+          <w:sz w:val="24"/>
+          <w:szCs w:val="24"/>
+        </w:rPr>
+      </w:pPr>
+      <w:r>
+        <w:rPr>
+          <w:sz w:val="24"/>
+          <w:szCs w:val="24"/>
+        </w:rPr>
+        <w:br w:type="column"/>
+      </w:r>
+      <w:r>
+        <w:lastRenderedPageBreak/>
+        <w:t>Team</w:t>
       </w:r>
     </w:p>
     <w:p>
@@ -274,64 +416,150 @@
     </w:p>
     <w:p>
       <w:pPr>
-        <w:pStyle w:val="ListParagraph"/>
-        <w:numPr>
-          <w:ilvl w:val="0"/>
-          <w:numId w:val="1"/>
-        </w:numPr>
-        <w:rPr>
-          <w:rFonts w:ascii="Garamond" w:hAnsi="Garamond"/>
-          <w:sz w:val="24"/>
-          <w:szCs w:val="24"/>
-        </w:rPr>
-      </w:pPr>
-      <w:r>
-        <w:rPr>
-          <w:rFonts w:ascii="Garamond" w:hAnsi="Garamond"/>
-          <w:sz w:val="24"/>
-          <w:szCs w:val="24"/>
-        </w:rPr>
-        <w:t>Their key measure is a trailing indicator. It is the right outcome measure, but they probably need an additional, predictive measure.</w:t>
-      </w:r>
-    </w:p>
-    <w:p>
-      <w:pPr>
-        <w:pStyle w:val="ListParagraph"/>
-        <w:numPr>
-          <w:ilvl w:val="0"/>
-          <w:numId w:val="1"/>
-        </w:numPr>
-        <w:rPr>
-          <w:rFonts w:ascii="Garamond" w:hAnsi="Garamond"/>
-          <w:sz w:val="24"/>
-          <w:szCs w:val="24"/>
-        </w:rPr>
-      </w:pPr>
-      <w:r>
-        <w:rPr>
-          <w:rFonts w:ascii="Garamond" w:hAnsi="Garamond"/>
-          <w:sz w:val="24"/>
-          <w:szCs w:val="24"/>
-        </w:rPr>
-        <w:t xml:space="preserve">The problem is clearly </w:t>
-      </w:r>
-      <w:proofErr w:type="gramStart"/>
-      <w:r>
-        <w:rPr>
-          <w:rFonts w:ascii="Garamond" w:hAnsi="Garamond"/>
-          <w:sz w:val="24"/>
-          <w:szCs w:val="24"/>
-        </w:rPr>
-        <w:t>bugs</w:t>
-      </w:r>
-      <w:proofErr w:type="gramEnd"/>
-      <w:r>
-        <w:rPr>
-          <w:rFonts w:ascii="Garamond" w:hAnsi="Garamond"/>
-          <w:sz w:val="24"/>
-          <w:szCs w:val="24"/>
-        </w:rPr>
-        <w:t xml:space="preserve"> that bounce between teams and then sit there with no action for days.</w:t>
+        <w:rPr>
+          <w:rFonts w:ascii="Garamond" w:hAnsi="Garamond"/>
+          <w:sz w:val="24"/>
+          <w:szCs w:val="24"/>
+        </w:rPr>
+      </w:pPr>
+      <w:r>
+        <w:rPr>
+          <w:rFonts w:ascii="Garamond" w:hAnsi="Garamond"/>
+          <w:sz w:val="24"/>
+          <w:szCs w:val="24"/>
+        </w:rPr>
+        <w:t xml:space="preserve">Tracking and communication experiments are simply not fixing it. </w:t>
+      </w:r>
+    </w:p>
+    <w:p>
+      <w:pPr>
+        <w:rPr>
+          <w:rFonts w:ascii="Garamond" w:hAnsi="Garamond"/>
+          <w:sz w:val="24"/>
+          <w:szCs w:val="24"/>
+        </w:rPr>
+      </w:pPr>
+      <w:r>
+        <w:rPr>
+          <w:rFonts w:ascii="Garamond" w:hAnsi="Garamond"/>
+          <w:sz w:val="24"/>
+          <w:szCs w:val="24"/>
+        </w:rPr>
+        <w:t>Diagnosing these bugs is hard</w:t>
+      </w:r>
+      <w:r>
+        <w:rPr>
+          <w:rFonts w:ascii="Garamond" w:hAnsi="Garamond"/>
+          <w:sz w:val="24"/>
+          <w:szCs w:val="24"/>
+        </w:rPr>
+        <w:t xml:space="preserve"> because </w:t>
+      </w:r>
+      <w:r>
+        <w:rPr>
+          <w:rFonts w:ascii="Garamond" w:hAnsi="Garamond"/>
+          <w:sz w:val="24"/>
+          <w:szCs w:val="24"/>
+        </w:rPr>
+        <w:t>1) i</w:t>
+      </w:r>
+      <w:r>
+        <w:rPr>
+          <w:rFonts w:ascii="Garamond" w:hAnsi="Garamond"/>
+          <w:sz w:val="24"/>
+          <w:szCs w:val="24"/>
+        </w:rPr>
+        <w:t>t requires deep knowledge</w:t>
+      </w:r>
+      <w:r>
+        <w:rPr>
+          <w:rFonts w:ascii="Garamond" w:hAnsi="Garamond"/>
+          <w:sz w:val="24"/>
+          <w:szCs w:val="24"/>
+        </w:rPr>
+        <w:t xml:space="preserve">, 2) the </w:t>
+      </w:r>
+      <w:r>
+        <w:rPr>
+          <w:rFonts w:ascii="Garamond" w:hAnsi="Garamond"/>
+          <w:sz w:val="24"/>
+          <w:szCs w:val="24"/>
+        </w:rPr>
+        <w:t>information is arcane</w:t>
+      </w:r>
+      <w:r>
+        <w:rPr>
+          <w:rFonts w:ascii="Garamond" w:hAnsi="Garamond"/>
+          <w:sz w:val="24"/>
+          <w:szCs w:val="24"/>
+        </w:rPr>
+        <w:t>,</w:t>
+      </w:r>
+      <w:r>
+        <w:rPr>
+          <w:rFonts w:ascii="Garamond" w:hAnsi="Garamond"/>
+          <w:sz w:val="24"/>
+          <w:szCs w:val="24"/>
+        </w:rPr>
+        <w:t xml:space="preserve"> and </w:t>
+      </w:r>
+      <w:r>
+        <w:rPr>
+          <w:rFonts w:ascii="Garamond" w:hAnsi="Garamond"/>
+          <w:sz w:val="24"/>
+          <w:szCs w:val="24"/>
+        </w:rPr>
+        <w:t xml:space="preserve">3) </w:t>
+      </w:r>
+      <w:r>
+        <w:rPr>
+          <w:rFonts w:ascii="Garamond" w:hAnsi="Garamond"/>
+          <w:sz w:val="24"/>
+          <w:szCs w:val="24"/>
+        </w:rPr>
+        <w:t>only a few people understand the code well.</w:t>
+      </w:r>
+    </w:p>
+    <w:p>
+      <w:pPr>
+        <w:rPr>
+          <w:rFonts w:ascii="Garamond" w:hAnsi="Garamond"/>
+          <w:sz w:val="24"/>
+          <w:szCs w:val="24"/>
+        </w:rPr>
+      </w:pPr>
+      <w:r>
+        <w:rPr>
+          <w:rFonts w:ascii="Garamond" w:hAnsi="Garamond"/>
+          <w:sz w:val="24"/>
+          <w:szCs w:val="24"/>
+        </w:rPr>
+        <w:t>Key individuals</w:t>
+      </w:r>
+      <w:r>
+        <w:rPr>
+          <w:rFonts w:ascii="Garamond" w:hAnsi="Garamond"/>
+          <w:sz w:val="24"/>
+          <w:szCs w:val="24"/>
+        </w:rPr>
+        <w:t xml:space="preserve"> lose time thrashing between tasks, and bugs block on them.</w:t>
+      </w:r>
+    </w:p>
+    <w:p>
+      <w:pPr>
+        <w:rPr>
+          <w:rFonts w:ascii="Garamond" w:hAnsi="Garamond"/>
+          <w:sz w:val="24"/>
+          <w:szCs w:val="24"/>
+        </w:rPr>
+      </w:pPr>
+      <w:r>
+        <w:rPr>
+          <w:rFonts w:ascii="Garamond" w:hAnsi="Garamond"/>
+          <w:sz w:val="24"/>
+          <w:szCs w:val="24"/>
+        </w:rPr>
+        <w:t xml:space="preserve">Everybody on both teams are trying to do the right thing. </w:t>
       </w:r>
     </w:p>
     <w:p>
@@ -339,7 +567,10 @@
         <w:pStyle w:val="Heading2"/>
       </w:pPr>
       <w:r>
-        <w:t>Remember Your Stance!</w:t>
+        <w:t>Remember Your Stance</w:t>
+      </w:r>
+      <w:r>
+        <w:t>!</w:t>
       </w:r>
     </w:p>
     <w:p>
@@ -349,9 +580,19 @@
           <w:ilvl w:val="0"/>
           <w:numId w:val="2"/>
         </w:numPr>
-      </w:pPr>
-      <w:r>
-        <w:t>Ownership is more important than the team finding the right solution immediately.</w:t>
+        <w:rPr>
+          <w:rFonts w:ascii="Garamond" w:hAnsi="Garamond"/>
+          <w:sz w:val="24"/>
+          <w:szCs w:val="24"/>
+        </w:rPr>
+      </w:pPr>
+      <w:r>
+        <w:rPr>
+          <w:rFonts w:ascii="Garamond" w:hAnsi="Garamond"/>
+          <w:sz w:val="24"/>
+          <w:szCs w:val="24"/>
+        </w:rPr>
+        <w:t>You own this. You probably know more than the leader.</w:t>
       </w:r>
     </w:p>
     <w:p>
@@ -361,9 +602,103 @@
           <w:ilvl w:val="0"/>
           <w:numId w:val="2"/>
         </w:numPr>
-      </w:pPr>
-      <w:r>
-        <w:t>The team has more info than you, always.</w:t>
+        <w:rPr>
+          <w:rFonts w:ascii="Garamond" w:hAnsi="Garamond"/>
+          <w:sz w:val="24"/>
+          <w:szCs w:val="24"/>
+        </w:rPr>
+      </w:pPr>
+      <w:r>
+        <w:rPr>
+          <w:rFonts w:ascii="Garamond" w:hAnsi="Garamond"/>
+          <w:sz w:val="24"/>
+          <w:szCs w:val="24"/>
+        </w:rPr>
+        <mc:AlternateContent>
+          <mc:Choice Requires="wps">
+            <w:drawing>
+              <wp:anchor distT="0" distB="0" distL="114300" distR="114300" simplePos="0" relativeHeight="251663360" behindDoc="0" locked="0" layoutInCell="1" allowOverlap="1" wp14:anchorId="1B16EFFE" wp14:editId="22DBBDE5">
+                <wp:simplePos x="0" y="0"/>
+                <wp:positionH relativeFrom="column">
+                  <wp:posOffset>1290638</wp:posOffset>
+                </wp:positionH>
+                <wp:positionV relativeFrom="paragraph">
+                  <wp:posOffset>4128</wp:posOffset>
+                </wp:positionV>
+                <wp:extent cx="3481070" cy="3571875"/>
+                <wp:effectExtent l="0" t="0" r="0" b="0"/>
+                <wp:wrapNone/>
+                <wp:docPr id="19" name="Multiplication Sign 18">
+                  <a:extLst xmlns:a="http://schemas.openxmlformats.org/drawingml/2006/main">
+                    <a:ext uri="{FF2B5EF4-FFF2-40B4-BE49-F238E27FC236}">
+                      <a16:creationId xmlns:a16="http://schemas.microsoft.com/office/drawing/2014/main" id="{C37DB09C-10C1-4B25-BFF8-4D72501A74E9}"/>
+                    </a:ext>
+                  </a:extLst>
+                </wp:docPr>
+                <wp:cNvGraphicFramePr/>
+                <a:graphic xmlns:a="http://schemas.openxmlformats.org/drawingml/2006/main">
+                  <a:graphicData uri="http://schemas.microsoft.com/office/word/2010/wordprocessingShape">
+                    <wps:wsp>
+                      <wps:cNvSpPr/>
+                      <wps:spPr>
+                        <a:xfrm>
+                          <a:off x="0" y="0"/>
+                          <a:ext cx="3481070" cy="3571875"/>
+                        </a:xfrm>
+                        <a:prstGeom prst="mathMultiply">
+                          <a:avLst>
+                            <a:gd name="adj1" fmla="val 949"/>
+                          </a:avLst>
+                        </a:prstGeom>
+                        <a:solidFill>
+                          <a:srgbClr val="C00000"/>
+                        </a:solidFill>
+                        <a:ln>
+                          <a:noFill/>
+                        </a:ln>
+                      </wps:spPr>
+                      <wps:style>
+                        <a:lnRef idx="2">
+                          <a:schemeClr val="accent1">
+                            <a:shade val="50000"/>
+                          </a:schemeClr>
+                        </a:lnRef>
+                        <a:fillRef idx="1">
+                          <a:schemeClr val="accent1"/>
+                        </a:fillRef>
+                        <a:effectRef idx="0">
+                          <a:schemeClr val="accent1"/>
+                        </a:effectRef>
+                        <a:fontRef idx="minor">
+                          <a:schemeClr val="lt1"/>
+                        </a:fontRef>
+                      </wps:style>
+                      <wps:bodyPr wrap="square" rtlCol="0" anchor="ctr">
+                        <a:noAutofit/>
+                      </wps:bodyPr>
+                    </wps:wsp>
+                  </a:graphicData>
+                </a:graphic>
+              </wp:anchor>
+            </w:drawing>
+          </mc:Choice>
+          <mc:Fallback>
+            <w:pict>
+              <v:shape w14:anchorId="2E28C24B" id="Multiplication Sign 18" o:spid="_x0000_s1026" style="position:absolute;margin-left:101.65pt;margin-top:.35pt;width:274.1pt;height:281.25pt;z-index:251663360;visibility:visible;mso-wrap-style:square;mso-wrap-distance-left:9pt;mso-wrap-distance-top:0;mso-wrap-distance-right:9pt;mso-wrap-distance-bottom:0;mso-position-horizontal:absolute;mso-position-horizontal-relative:text;mso-position-vertical:absolute;mso-position-vertical-relative:text;v-text-anchor:middle" coordsize="3481070,3571875" o:gfxdata="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" path="m824237,869404r23658,-23057l1740535,1762271,2633175,846347r23658,23057l1763600,1785938r893233,916533l2633175,2725528,1740535,1809604,847895,2725528r-23658,-23057l1717470,1785938,824237,869404xe" fillcolor="#c00000" stroked="f" strokeweight="1pt">
+                <v:stroke joinstyle="miter"/>
+                <v:path arrowok="t" o:connecttype="custom" o:connectlocs="824237,869404;847895,846347;1740535,1762271;2633175,846347;2656833,869404;1763600,1785938;2656833,2702471;2633175,2725528;1740535,1809604;847895,2725528;824237,2702471;1717470,1785938;824237,869404" o:connectangles="0,0,0,0,0,0,0,0,0,0,0,0,0"/>
+              </v:shape>
+            </w:pict>
+          </mc:Fallback>
+        </mc:AlternateContent>
+      </w:r>
+      <w:r>
+        <w:rPr>
+          <w:rFonts w:ascii="Garamond" w:hAnsi="Garamond"/>
+          <w:sz w:val="24"/>
+          <w:szCs w:val="24"/>
+        </w:rPr>
+        <w:t>Don’t try to convince; just try to show what is true.</w:t>
       </w:r>
     </w:p>
     <w:p>
@@ -373,291 +708,281 @@
           <w:ilvl w:val="0"/>
           <w:numId w:val="2"/>
         </w:numPr>
-      </w:pPr>
-      <w:r>
-        <w:t>Help the team realize what it knows and what are unknowns.</w:t>
-      </w:r>
-    </w:p>
-    <w:p>
-      <w:pPr>
-        <w:pStyle w:val="ListParagraph"/>
-        <w:numPr>
-          <w:ilvl w:val="0"/>
-          <w:numId w:val="2"/>
-        </w:numPr>
-      </w:pPr>
-      <w:r>
-        <w:t>Learning happens when there are unexpected outcomes. You don’t want everything to happen as planned or hoped!</w:t>
-      </w:r>
-    </w:p>
-    <w:p>
-      <w:pPr>
-        <w:pStyle w:val="ListParagraph"/>
-        <w:numPr>
-          <w:ilvl w:val="0"/>
-          <w:numId w:val="2"/>
-        </w:numPr>
-      </w:pPr>
-      <w:r>
-        <w:t>Mentoring is OK. If the team is stuck, co-create at least 3 possible solutions.</w:t>
-      </w:r>
-    </w:p>
-    <w:p>
-      <w:pPr>
-        <w:pStyle w:val="ListParagraph"/>
-        <w:numPr>
-          <w:ilvl w:val="0"/>
-          <w:numId w:val="2"/>
-        </w:numPr>
-      </w:pPr>
-      <w:r>
-        <w:t>Challenging is OK. If the team has a blind spot, point it out and ask them how they will correct it or correct for it.</w:t>
-      </w:r>
-    </w:p>
-    <w:p>
-      <w:pPr>
-        <w:pStyle w:val="ListParagraph"/>
-        <w:numPr>
-          <w:ilvl w:val="0"/>
-          <w:numId w:val="2"/>
-        </w:numPr>
-      </w:pPr>
-      <w:r>
-        <w:t>Consulting is NOT OK. Do not make decisions for them or provide direction.</w:t>
-      </w:r>
-    </w:p>
-    <w:p>
-      <w:pPr>
-        <w:pStyle w:val="ListParagraph"/>
-        <w:numPr>
-          <w:ilvl w:val="0"/>
-          <w:numId w:val="2"/>
-        </w:numPr>
-      </w:pPr>
-      <w:r>
-        <w:t>Judging is NOT OK. Let the team experience the natural consequences of actions, not your praise / shaming.</w:t>
-      </w:r>
-    </w:p>
-    <w:p>
-      <w:pPr>
-        <w:pStyle w:val="Heading1"/>
-        <w:rPr>
-          <w:b w:val="0"/>
-          <w:sz w:val="24"/>
-          <w:szCs w:val="24"/>
-        </w:rPr>
-      </w:pPr>
-      <w:r>
-        <w:rPr>
-          <w:sz w:val="24"/>
-          <w:szCs w:val="24"/>
-        </w:rPr>
-        <w:t xml:space="preserve"> </w:t>
-      </w:r>
-      <w:r>
-        <w:rPr>
-          <w:sz w:val="24"/>
-          <w:szCs w:val="24"/>
-        </w:rPr>
-        <w:br w:type="column"/>
-      </w:r>
-      <w:r>
-        <w:rPr>
-          <w:noProof/>
-        </w:rPr>
-        <w:drawing>
-          <wp:anchor distT="0" distB="0" distL="114300" distR="114300" simplePos="0" relativeHeight="251659264" behindDoc="0" locked="0" layoutInCell="1" allowOverlap="1" wp14:anchorId="03A06869" wp14:editId="6EEBBC56">
-            <wp:simplePos x="0" y="0"/>
-            <wp:positionH relativeFrom="column">
-              <wp:posOffset>36830</wp:posOffset>
-            </wp:positionH>
-            <wp:positionV relativeFrom="paragraph">
-              <wp:posOffset>0</wp:posOffset>
-            </wp:positionV>
-            <wp:extent cx="1712595" cy="1339850"/>
-            <wp:effectExtent l="0" t="0" r="1905" b="0"/>
-            <wp:wrapSquare wrapText="bothSides"/>
-            <wp:docPr id="5" name="Picture 5"/>
-            <wp:cNvGraphicFramePr>
-              <a:graphicFrameLocks xmlns:a="http://schemas.openxmlformats.org/drawingml/2006/main" noChangeAspect="1"/>
-            </wp:cNvGraphicFramePr>
-            <a:graphic xmlns:a="http://schemas.openxmlformats.org/drawingml/2006/main">
-              <a:graphicData uri="http://schemas.openxmlformats.org/drawingml/2006/picture">
-                <pic:pic xmlns:pic="http://schemas.openxmlformats.org/drawingml/2006/picture">
-                  <pic:nvPicPr>
-                    <pic:cNvPr id="0" name="Picture 4"/>
-                    <pic:cNvPicPr>
-                      <a:picLocks noChangeAspect="1" noChangeArrowheads="1"/>
-                    </pic:cNvPicPr>
-                  </pic:nvPicPr>
-                  <pic:blipFill>
-                    <a:blip r:embed="rId6" cstate="print">
-                      <a:extLst>
-                        <a:ext uri="{28A0092B-C50C-407E-A947-70E740481C1C}">
-                          <a14:useLocalDpi xmlns:a14="http://schemas.microsoft.com/office/drawing/2010/main" val="0"/>
-                        </a:ext>
-                      </a:extLst>
-                    </a:blip>
-                    <a:srcRect/>
-                    <a:stretch>
-                      <a:fillRect/>
-                    </a:stretch>
-                  </pic:blipFill>
-                  <pic:spPr bwMode="auto">
-                    <a:xfrm>
-                      <a:off x="0" y="0"/>
-                      <a:ext cx="1712595" cy="1339850"/>
-                    </a:xfrm>
-                    <a:prstGeom prst="rect">
-                      <a:avLst/>
-                    </a:prstGeom>
-                    <a:noFill/>
-                    <a:ln>
-                      <a:noFill/>
-                    </a:ln>
-                  </pic:spPr>
-                </pic:pic>
-              </a:graphicData>
-            </a:graphic>
-            <wp14:sizeRelH relativeFrom="margin">
-              <wp14:pctWidth>0</wp14:pctWidth>
-            </wp14:sizeRelH>
-            <wp14:sizeRelV relativeFrom="margin">
-              <wp14:pctHeight>0</wp14:pctHeight>
-            </wp14:sizeRelV>
-          </wp:anchor>
-        </w:drawing>
-      </w:r>
-      <w:r>
-        <w:t>Team</w:t>
-      </w:r>
-    </w:p>
-    <w:p>
-      <w:pPr>
-        <w:pStyle w:val="Heading2"/>
-      </w:pPr>
-      <w:r>
-        <w:t>Beliefs</w:t>
-      </w:r>
-    </w:p>
-    <w:p>
-      <w:pPr>
-        <w:pStyle w:val="ListParagraph"/>
-        <w:numPr>
-          <w:ilvl w:val="0"/>
-          <w:numId w:val="2"/>
-        </w:numPr>
-      </w:pPr>
-      <w:r>
-        <w:t>You’ve tried improving tracking and communication all that you can. It’s just not fixing it.</w:t>
-      </w:r>
-    </w:p>
-    <w:p>
-      <w:pPr>
-        <w:pStyle w:val="ListParagraph"/>
-        <w:numPr>
-          <w:ilvl w:val="0"/>
-          <w:numId w:val="2"/>
-        </w:numPr>
-      </w:pPr>
-      <w:r>
-        <w:t>Diagnosing these bugs is hard. It requires deep knowledge, because there often isn’t a lot of information to go by, the information is arcane, and only a few people understand the code well.</w:t>
-      </w:r>
-    </w:p>
-    <w:p>
-      <w:pPr>
-        <w:pStyle w:val="ListParagraph"/>
-        <w:numPr>
-          <w:ilvl w:val="0"/>
-          <w:numId w:val="2"/>
-        </w:numPr>
-      </w:pPr>
-      <w:r>
-        <w:t>Key individuals are often occupied, often on other bugs. They lose time thrashing between tasks, and bugs block on them.</w:t>
-      </w:r>
-    </w:p>
-    <w:p>
-      <w:pPr>
-        <w:pStyle w:val="ListParagraph"/>
-        <w:numPr>
-          <w:ilvl w:val="0"/>
-          <w:numId w:val="2"/>
-        </w:numPr>
-      </w:pPr>
-      <w:r>
-        <w:t>This is particularly bad when you need a key person from another team.</w:t>
-      </w:r>
-    </w:p>
-    <w:p>
-      <w:pPr>
-        <w:pStyle w:val="ListParagraph"/>
-        <w:numPr>
-          <w:ilvl w:val="0"/>
-          <w:numId w:val="2"/>
-        </w:numPr>
-      </w:pPr>
-      <w:r>
-        <w:t>People are all trying to help the greater good; people are happy to help another team.</w:t>
-      </w:r>
-    </w:p>
-    <w:p>
-      <w:pPr>
-        <w:pStyle w:val="ListParagraph"/>
-        <w:numPr>
-          <w:ilvl w:val="0"/>
-          <w:numId w:val="2"/>
-        </w:numPr>
-      </w:pPr>
-      <w:r>
-        <w:t>You may or may not be sure of what to try next.</w:t>
-      </w:r>
-    </w:p>
-    <w:p>
-      <w:pPr>
-        <w:pStyle w:val="Heading2"/>
-      </w:pPr>
-      <w:r>
-        <w:t>Remember Your Stance</w:t>
-      </w:r>
-    </w:p>
-    <w:p>
-      <w:pPr>
-        <w:pStyle w:val="ListParagraph"/>
-        <w:numPr>
-          <w:ilvl w:val="0"/>
-          <w:numId w:val="2"/>
-        </w:numPr>
-      </w:pPr>
-      <w:r>
-        <w:t>You own this. You probably know more than the leader.</w:t>
-      </w:r>
-    </w:p>
-    <w:p>
-      <w:pPr>
-        <w:pStyle w:val="ListParagraph"/>
-        <w:numPr>
-          <w:ilvl w:val="0"/>
-          <w:numId w:val="2"/>
-        </w:numPr>
-      </w:pPr>
-      <w:r>
-        <w:t>Don’t try to convince; just try to show what is true.</w:t>
-      </w:r>
-    </w:p>
-    <w:p>
-      <w:pPr>
-        <w:pStyle w:val="ListParagraph"/>
-        <w:numPr>
-          <w:ilvl w:val="0"/>
-          <w:numId w:val="2"/>
-        </w:numPr>
-      </w:pPr>
-      <w:r>
+        <w:rPr>
+          <w:rFonts w:ascii="Garamond" w:hAnsi="Garamond"/>
+          <w:sz w:val="24"/>
+          <w:szCs w:val="24"/>
+        </w:rPr>
+      </w:pPr>
+      <w:r>
+        <w:rPr>
+          <w:rFonts w:ascii="Garamond" w:hAnsi="Garamond"/>
+          <w:sz w:val="24"/>
+          <w:szCs w:val="24"/>
+        </w:rPr>
         <w:t>If you need a resource, ask for it. But labor is not a resource – your labor is your own and you don’t have to ask for it.</w:t>
       </w:r>
-      <w:bookmarkStart w:id="0" w:name="_GoBack"/>
-      <w:bookmarkEnd w:id="0"/>
-    </w:p>
+    </w:p>
+    <w:p/>
+    <w:tbl>
+      <w:tblPr>
+        <w:tblStyle w:val="TableGrid"/>
+        <w:tblW w:w="0" w:type="auto"/>
+        <w:tblBorders>
+          <w:top w:val="none" w:sz="0" w:space="0" w:color="auto"/>
+          <w:left w:val="none" w:sz="0" w:space="0" w:color="auto"/>
+          <w:bottom w:val="none" w:sz="0" w:space="0" w:color="auto"/>
+          <w:right w:val="none" w:sz="0" w:space="0" w:color="auto"/>
+          <w:insideH w:val="none" w:sz="0" w:space="0" w:color="auto"/>
+          <w:insideV w:val="none" w:sz="0" w:space="0" w:color="auto"/>
+        </w:tblBorders>
+        <w:tblLook w:val="04A0" w:firstRow="1" w:lastRow="0" w:firstColumn="1" w:lastColumn="0" w:noHBand="0" w:noVBand="1"/>
+      </w:tblPr>
+      <w:tblGrid>
+        <w:gridCol w:w="3059"/>
+        <w:gridCol w:w="3061"/>
+      </w:tblGrid>
+      <w:tr>
+        <w:trPr>
+          <w:trHeight w:val="2339"/>
+        </w:trPr>
+        <w:tc>
+          <w:tcPr>
+            <w:tcW w:w="3059" w:type="dxa"/>
+          </w:tcPr>
+          <w:p>
+            <w:r>
+              <mc:AlternateContent>
+                <mc:Choice Requires="wps">
+                  <w:drawing>
+                    <wp:anchor distT="0" distB="0" distL="114300" distR="114300" simplePos="0" relativeHeight="251661312" behindDoc="0" locked="0" layoutInCell="1" allowOverlap="1" wp14:anchorId="27404A9F" wp14:editId="1F5BE137">
+                      <wp:simplePos x="0" y="0"/>
+                      <wp:positionH relativeFrom="column">
+                        <wp:posOffset>-144463</wp:posOffset>
+                      </wp:positionH>
+                      <wp:positionV relativeFrom="paragraph">
+                        <wp:posOffset>-349885</wp:posOffset>
+                      </wp:positionV>
+                      <wp:extent cx="2196782" cy="2052637"/>
+                      <wp:effectExtent l="0" t="0" r="0" b="5080"/>
+                      <wp:wrapNone/>
+                      <wp:docPr id="20" name="Circle: Hollow 19">
+                        <a:extLst xmlns:a="http://schemas.openxmlformats.org/drawingml/2006/main">
+                          <a:ext uri="{FF2B5EF4-FFF2-40B4-BE49-F238E27FC236}">
+                            <a16:creationId xmlns:a16="http://schemas.microsoft.com/office/drawing/2014/main" id="{58A6968D-1EDA-4702-BBA1-6F5C497B183C}"/>
+                          </a:ext>
+                        </a:extLst>
+                      </wp:docPr>
+                      <wp:cNvGraphicFramePr/>
+                      <a:graphic xmlns:a="http://schemas.openxmlformats.org/drawingml/2006/main">
+                        <a:graphicData uri="http://schemas.microsoft.com/office/word/2010/wordprocessingShape">
+                          <wps:wsp>
+                            <wps:cNvSpPr/>
+                            <wps:spPr>
+                              <a:xfrm>
+                                <a:off x="0" y="0"/>
+                                <a:ext cx="2196782" cy="2052637"/>
+                              </a:xfrm>
+                              <a:prstGeom prst="donut">
+                                <a:avLst>
+                                  <a:gd name="adj" fmla="val 1114"/>
+                                </a:avLst>
+                              </a:prstGeom>
+                              <a:solidFill>
+                                <a:schemeClr val="accent6"/>
+                              </a:solidFill>
+                              <a:ln>
+                                <a:noFill/>
+                              </a:ln>
+                            </wps:spPr>
+                            <wps:style>
+                              <a:lnRef idx="2">
+                                <a:schemeClr val="accent1">
+                                  <a:shade val="50000"/>
+                                </a:schemeClr>
+                              </a:lnRef>
+                              <a:fillRef idx="1">
+                                <a:schemeClr val="accent1"/>
+                              </a:fillRef>
+                              <a:effectRef idx="0">
+                                <a:schemeClr val="accent1"/>
+                              </a:effectRef>
+                              <a:fontRef idx="minor">
+                                <a:schemeClr val="lt1"/>
+                              </a:fontRef>
+                            </wps:style>
+                            <wps:bodyPr wrap="square" rtlCol="0" anchor="ctr">
+                              <a:noAutofit/>
+                            </wps:bodyPr>
+                          </wps:wsp>
+                        </a:graphicData>
+                      </a:graphic>
+                      <wp14:sizeRelH relativeFrom="margin">
+                        <wp14:pctWidth>0</wp14:pctWidth>
+                      </wp14:sizeRelH>
+                      <wp14:sizeRelV relativeFrom="margin">
+                        <wp14:pctHeight>0</wp14:pctHeight>
+                      </wp14:sizeRelV>
+                    </wp:anchor>
+                  </w:drawing>
+                </mc:Choice>
+                <mc:Fallback>
+                  <w:pict>
+                    <v:shapetype w14:anchorId="559876A4" id="_x0000_t23" coordsize="21600,21600" o:spt="23" adj="5400" path="m,10800qy10800,,21600,10800,10800,21600,,10800xm@0,10800qy10800@2@1,10800,10800@0@0,10800xe">
+                      <v:formulas>
+                        <v:f eqn="val #0"/>
+                        <v:f eqn="sum width 0 #0"/>
+                        <v:f eqn="sum height 0 #0"/>
+                        <v:f eqn="prod @0 2929 10000"/>
+                        <v:f eqn="sum width 0 @3"/>
+                        <v:f eqn="sum height 0 @3"/>
+                      </v:formulas>
+                      <v:path o:connecttype="custom" o:connectlocs="10800,0;3163,3163;0,10800;3163,18437;10800,21600;18437,18437;21600,10800;18437,3163" textboxrect="3163,3163,18437,18437"/>
+                      <v:handles>
+                        <v:h position="#0,center" xrange="0,10800"/>
+                      </v:handles>
+                    </v:shapetype>
+                    <v:shape id="Circle: Hollow 19" o:spid="_x0000_s1026" type="#_x0000_t23" style="position:absolute;margin-left:-11.4pt;margin-top:-27.55pt;width:172.95pt;height:161.6pt;z-index:251661312;visibility:visible;mso-wrap-style:square;mso-width-percent:0;mso-height-percent:0;mso-wrap-distance-left:9pt;mso-wrap-distance-top:0;mso-wrap-distance-right:9pt;mso-wrap-distance-bottom:0;mso-position-horizontal:absolute;mso-position-horizontal-relative:text;mso-position-vertical:absolute;mso-position-vertical-relative:text;mso-width-percent:0;mso-height-percent:0;mso-width-relative:margin;mso-height-relative:margin;v-text-anchor:middle" o:gfxdata="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" adj="225" fillcolor="#70ad47 [3209]" stroked="f" strokeweight="1pt">
+                      <v:stroke joinstyle="miter"/>
+                    </v:shape>
+                  </w:pict>
+                </mc:Fallback>
+              </mc:AlternateContent>
+            </w:r>
+            <w:r>
+              <w:rPr>
+                <w:noProof/>
+              </w:rPr>
+              <w:drawing>
+                <wp:anchor distT="0" distB="0" distL="114300" distR="114300" simplePos="0" relativeHeight="251659264" behindDoc="0" locked="0" layoutInCell="1" allowOverlap="1" wp14:anchorId="66011EBB" wp14:editId="7479F315">
+                  <wp:simplePos x="0" y="0"/>
+                  <wp:positionH relativeFrom="column">
+                    <wp:posOffset>-317</wp:posOffset>
+                  </wp:positionH>
+                  <wp:positionV relativeFrom="paragraph">
+                    <wp:posOffset>26036</wp:posOffset>
+                  </wp:positionV>
+                  <wp:extent cx="1874837" cy="1466872"/>
+                  <wp:effectExtent l="0" t="0" r="0" b="0"/>
+                  <wp:wrapSquare wrapText="bothSides"/>
+                  <wp:docPr id="3" name="Picture 3"/>
+                  <wp:cNvGraphicFramePr>
+                    <a:graphicFrameLocks xmlns:a="http://schemas.openxmlformats.org/drawingml/2006/main" noChangeAspect="1"/>
+                  </wp:cNvGraphicFramePr>
+                  <a:graphic xmlns:a="http://schemas.openxmlformats.org/drawingml/2006/main">
+                    <a:graphicData uri="http://schemas.openxmlformats.org/drawingml/2006/picture">
+                      <pic:pic xmlns:pic="http://schemas.openxmlformats.org/drawingml/2006/picture">
+                        <pic:nvPicPr>
+                          <pic:cNvPr id="0" name="Picture 4"/>
+                          <pic:cNvPicPr>
+                            <a:picLocks noChangeAspect="1" noChangeArrowheads="1"/>
+                          </pic:cNvPicPr>
+                        </pic:nvPicPr>
+                        <pic:blipFill>
+                          <a:blip r:embed="rId6" cstate="print">
+                            <a:extLst>
+                              <a:ext uri="{28A0092B-C50C-407E-A947-70E740481C1C}">
+                                <a14:useLocalDpi xmlns:a14="http://schemas.microsoft.com/office/drawing/2010/main" val="0"/>
+                              </a:ext>
+                            </a:extLst>
+                          </a:blip>
+                          <a:srcRect/>
+                          <a:stretch>
+                            <a:fillRect/>
+                          </a:stretch>
+                        </pic:blipFill>
+                        <pic:spPr bwMode="auto">
+                          <a:xfrm>
+                            <a:off x="0" y="0"/>
+                            <a:ext cx="1874837" cy="1466872"/>
+                          </a:xfrm>
+                          <a:prstGeom prst="rect">
+                            <a:avLst/>
+                          </a:prstGeom>
+                          <a:noFill/>
+                          <a:ln>
+                            <a:noFill/>
+                          </a:ln>
+                        </pic:spPr>
+                      </pic:pic>
+                    </a:graphicData>
+                  </a:graphic>
+                  <wp14:sizeRelH relativeFrom="margin">
+                    <wp14:pctWidth>0</wp14:pctWidth>
+                  </wp14:sizeRelH>
+                  <wp14:sizeRelV relativeFrom="margin">
+                    <wp14:pctHeight>0</wp14:pctHeight>
+                  </wp14:sizeRelV>
+                </wp:anchor>
+              </w:drawing>
+            </w:r>
+          </w:p>
+        </w:tc>
+        <w:tc>
+          <w:tcPr>
+            <w:tcW w:w="3061" w:type="dxa"/>
+          </w:tcPr>
+          <w:p>
+            <w:r>
+              <w:rPr>
+                <w:noProof/>
+              </w:rPr>
+              <w:drawing>
+                <wp:inline distT="0" distB="0" distL="0" distR="0" wp14:anchorId="417A9BAD" wp14:editId="6EC3CDEF">
+                  <wp:extent cx="1876425" cy="1486117"/>
+                  <wp:effectExtent l="0" t="0" r="0" b="0"/>
+                  <wp:docPr id="4" name="Picture 4"/>
+                  <wp:cNvGraphicFramePr>
+                    <a:graphicFrameLocks xmlns:a="http://schemas.openxmlformats.org/drawingml/2006/main" noChangeAspect="1"/>
+                  </wp:cNvGraphicFramePr>
+                  <a:graphic xmlns:a="http://schemas.openxmlformats.org/drawingml/2006/main">
+                    <a:graphicData uri="http://schemas.openxmlformats.org/drawingml/2006/picture">
+                      <pic:pic xmlns:pic="http://schemas.openxmlformats.org/drawingml/2006/picture">
+                        <pic:nvPicPr>
+                          <pic:cNvPr id="0" name="Picture 1"/>
+                          <pic:cNvPicPr>
+                            <a:picLocks noChangeAspect="1" noChangeArrowheads="1"/>
+                          </pic:cNvPicPr>
+                        </pic:nvPicPr>
+                        <pic:blipFill>
+                          <a:blip r:embed="rId7">
+                            <a:extLst>
+                              <a:ext uri="{28A0092B-C50C-407E-A947-70E740481C1C}">
+                                <a14:useLocalDpi xmlns:a14="http://schemas.microsoft.com/office/drawing/2010/main" val="0"/>
+                              </a:ext>
+                            </a:extLst>
+                          </a:blip>
+                          <a:srcRect/>
+                          <a:stretch>
+                            <a:fillRect/>
+                          </a:stretch>
+                        </pic:blipFill>
+                        <pic:spPr bwMode="auto">
+                          <a:xfrm>
+                            <a:off x="0" y="0"/>
+                            <a:ext cx="1905696" cy="1509299"/>
+                          </a:xfrm>
+                          <a:prstGeom prst="rect">
+                            <a:avLst/>
+                          </a:prstGeom>
+                          <a:noFill/>
+                          <a:ln>
+                            <a:noFill/>
+                          </a:ln>
+                        </pic:spPr>
+                      </pic:pic>
+                    </a:graphicData>
+                  </a:graphic>
+                </wp:inline>
+              </w:drawing>
+            </w:r>
+          </w:p>
+          <w:p/>
+        </w:tc>
+      </w:tr>
+    </w:tbl>
+    <w:p/>
+    <w:p/>
     <w:sectPr>
       <w:pgSz w:w="15840" w:h="12240" w:orient="landscape"/>
       <w:pgMar w:top="1440" w:right="1440" w:bottom="1440" w:left="1440" w:header="720" w:footer="720" w:gutter="0"/>
@@ -671,6 +996,232 @@
 <file path=word/numbering.xml><?xml version="1.0" encoding="utf-8"?>
 <w:numbering xmlns:wpc="http://schemas.microsoft.com/office/word/2010/wordprocessingCanvas" xmlns:cx="http://schemas.microsoft.com/office/drawing/2014/chartex" xmlns:cx1="http://schemas.microsoft.com/office/drawing/2015/9/8/chartex" xmlns:cx2="http://schemas.microsoft.com/office/drawing/2015/10/21/chartex" xmlns:cx3="http://schemas.microsoft.com/office/drawing/2016/5/9/chartex" xmlns:cx4="http://schemas.microsoft.com/office/drawing/2016/5/10/chartex" xmlns:cx5="http://schemas.microsoft.com/office/drawing/2016/5/11/chartex" xmlns:cx6="http://schemas.microsoft.com/office/drawing/2016/5/12/chartex" xmlns:cx7="http://schemas.microsoft.com/office/drawing/2016/5/13/chartex" xmlns:cx8="http://schemas.microsoft.com/office/drawing/2016/5/14/chartex" xmlns:mc="http://schemas.openxmlformats.org/markup-compatibility/2006" xmlns:aink="http://schemas.microsoft.com/office/drawing/2016/ink" xmlns:am3d="http://schemas.microsoft.com/office/drawing/2017/model3d" xmlns:o="urn:schemas-microsoft-com:office:office" xmlns:r="http://schemas.openxmlformats.org/officeDocument/2006/relationships" xmlns:m="http://schemas.openxmlformats.org/officeDocument/2006/math" xmlns:v="urn:schemas-microsoft-com:vml" xmlns:wp14="http://schemas.microsoft.com/office/word/2010/wordprocessingDrawing" xmlns:wp="http://schemas.openxmlformats.org/drawingml/2006/wordprocessingDrawing" xmlns:w10="urn:schemas-microsoft-com:office:word" xmlns:w="http://schemas.openxmlformats.org/wordprocessingml/2006/main" xmlns:w14="http://schemas.microsoft.com/office/word/2010/wordml" xmlns:w15="http://schemas.microsoft.com/office/word/2012/wordml" xmlns:w16cid="http://schemas.microsoft.com/office/word/2016/wordml/cid" xmlns:w16se="http://schemas.microsoft.com/office/word/2015/wordml/symex" xmlns:wpg="http://schemas.microsoft.com/office/word/2010/wordprocessingGroup" xmlns:wpi="http://schemas.microsoft.com/office/word/2010/wordprocessingInk" xmlns:wne="http://schemas.microsoft.com/office/word/2006/wordml" xmlns:wps="http://schemas.microsoft.com/office/word/2010/wordprocessingShape" mc:Ignorable="w14 w15 w16se w16cid wp14">
   <w:abstractNum w:abstractNumId="0" w15:restartNumberingAfterBreak="0">
+    <w:nsid w:val="07E20E74"/>
+    <w:multiLevelType w:val="hybridMultilevel"/>
+    <w:tmpl w:val="514E88F4"/>
+    <w:lvl w:ilvl="0" w:tplc="04090001">
+      <w:start w:val="1"/>
+      <w:numFmt w:val="bullet"/>
+      <w:lvlText w:val=""/>
+      <w:lvlJc w:val="left"/>
+      <w:pPr>
+        <w:ind w:left="720" w:hanging="360"/>
+      </w:pPr>
+      <w:rPr>
+        <w:rFonts w:ascii="Symbol" w:hAnsi="Symbol" w:hint="default"/>
+      </w:rPr>
+    </w:lvl>
+    <w:lvl w:ilvl="1" w:tplc="04090003" w:tentative="1">
+      <w:start w:val="1"/>
+      <w:numFmt w:val="bullet"/>
+      <w:lvlText w:val="o"/>
+      <w:lvlJc w:val="left"/>
+      <w:pPr>
+        <w:ind w:left="1440" w:hanging="360"/>
+      </w:pPr>
+      <w:rPr>
+        <w:rFonts w:ascii="Courier New" w:hAnsi="Courier New" w:cs="Courier New" w:hint="default"/>
+      </w:rPr>
+    </w:lvl>
+    <w:lvl w:ilvl="2" w:tplc="04090005" w:tentative="1">
+      <w:start w:val="1"/>
+      <w:numFmt w:val="bullet"/>
+      <w:lvlText w:val=""/>
+      <w:lvlJc w:val="left"/>
+      <w:pPr>
+        <w:ind w:left="2160" w:hanging="360"/>
+      </w:pPr>
+      <w:rPr>
+        <w:rFonts w:ascii="Wingdings" w:hAnsi="Wingdings" w:hint="default"/>
+      </w:rPr>
+    </w:lvl>
+    <w:lvl w:ilvl="3" w:tplc="04090001" w:tentative="1">
+      <w:start w:val="1"/>
+      <w:numFmt w:val="bullet"/>
+      <w:lvlText w:val=""/>
+      <w:lvlJc w:val="left"/>
+      <w:pPr>
+        <w:ind w:left="2880" w:hanging="360"/>
+      </w:pPr>
+      <w:rPr>
+        <w:rFonts w:ascii="Symbol" w:hAnsi="Symbol" w:hint="default"/>
+      </w:rPr>
+    </w:lvl>
+    <w:lvl w:ilvl="4" w:tplc="04090003" w:tentative="1">
+      <w:start w:val="1"/>
+      <w:numFmt w:val="bullet"/>
+      <w:lvlText w:val="o"/>
+      <w:lvlJc w:val="left"/>
+      <w:pPr>
+        <w:ind w:left="3600" w:hanging="360"/>
+      </w:pPr>
+      <w:rPr>
+        <w:rFonts w:ascii="Courier New" w:hAnsi="Courier New" w:cs="Courier New" w:hint="default"/>
+      </w:rPr>
+    </w:lvl>
+    <w:lvl w:ilvl="5" w:tplc="04090005" w:tentative="1">
+      <w:start w:val="1"/>
+      <w:numFmt w:val="bullet"/>
+      <w:lvlText w:val=""/>
+      <w:lvlJc w:val="left"/>
+      <w:pPr>
+        <w:ind w:left="4320" w:hanging="360"/>
+      </w:pPr>
+      <w:rPr>
+        <w:rFonts w:ascii="Wingdings" w:hAnsi="Wingdings" w:hint="default"/>
+      </w:rPr>
+    </w:lvl>
+    <w:lvl w:ilvl="6" w:tplc="04090001" w:tentative="1">
+      <w:start w:val="1"/>
+      <w:numFmt w:val="bullet"/>
+      <w:lvlText w:val=""/>
+      <w:lvlJc w:val="left"/>
+      <w:pPr>
+        <w:ind w:left="5040" w:hanging="360"/>
+      </w:pPr>
+      <w:rPr>
+        <w:rFonts w:ascii="Symbol" w:hAnsi="Symbol" w:hint="default"/>
+      </w:rPr>
+    </w:lvl>
+    <w:lvl w:ilvl="7" w:tplc="04090003" w:tentative="1">
+      <w:start w:val="1"/>
+      <w:numFmt w:val="bullet"/>
+      <w:lvlText w:val="o"/>
+      <w:lvlJc w:val="left"/>
+      <w:pPr>
+        <w:ind w:left="5760" w:hanging="360"/>
+      </w:pPr>
+      <w:rPr>
+        <w:rFonts w:ascii="Courier New" w:hAnsi="Courier New" w:cs="Courier New" w:hint="default"/>
+      </w:rPr>
+    </w:lvl>
+    <w:lvl w:ilvl="8" w:tplc="04090005" w:tentative="1">
+      <w:start w:val="1"/>
+      <w:numFmt w:val="bullet"/>
+      <w:lvlText w:val=""/>
+      <w:lvlJc w:val="left"/>
+      <w:pPr>
+        <w:ind w:left="6480" w:hanging="360"/>
+      </w:pPr>
+      <w:rPr>
+        <w:rFonts w:ascii="Wingdings" w:hAnsi="Wingdings" w:hint="default"/>
+      </w:rPr>
+    </w:lvl>
+  </w:abstractNum>
+  <w:abstractNum w:abstractNumId="1" w15:restartNumberingAfterBreak="0">
+    <w:nsid w:val="08320E29"/>
+    <w:multiLevelType w:val="hybridMultilevel"/>
+    <w:tmpl w:val="C4685ED8"/>
+    <w:lvl w:ilvl="0" w:tplc="04090001">
+      <w:start w:val="1"/>
+      <w:numFmt w:val="bullet"/>
+      <w:lvlText w:val=""/>
+      <w:lvlJc w:val="left"/>
+      <w:pPr>
+        <w:ind w:left="720" w:hanging="360"/>
+      </w:pPr>
+      <w:rPr>
+        <w:rFonts w:ascii="Symbol" w:hAnsi="Symbol" w:hint="default"/>
+      </w:rPr>
+    </w:lvl>
+    <w:lvl w:ilvl="1" w:tplc="04090003" w:tentative="1">
+      <w:start w:val="1"/>
+      <w:numFmt w:val="bullet"/>
+      <w:lvlText w:val="o"/>
+      <w:lvlJc w:val="left"/>
+      <w:pPr>
+        <w:ind w:left="1440" w:hanging="360"/>
+      </w:pPr>
+      <w:rPr>
+        <w:rFonts w:ascii="Courier New" w:hAnsi="Courier New" w:cs="Courier New" w:hint="default"/>
+      </w:rPr>
+    </w:lvl>
+    <w:lvl w:ilvl="2" w:tplc="04090005" w:tentative="1">
+      <w:start w:val="1"/>
+      <w:numFmt w:val="bullet"/>
+      <w:lvlText w:val=""/>
+      <w:lvlJc w:val="left"/>
+      <w:pPr>
+        <w:ind w:left="2160" w:hanging="360"/>
+      </w:pPr>
+      <w:rPr>
+        <w:rFonts w:ascii="Wingdings" w:hAnsi="Wingdings" w:hint="default"/>
+      </w:rPr>
+    </w:lvl>
+    <w:lvl w:ilvl="3" w:tplc="04090001" w:tentative="1">
+      <w:start w:val="1"/>
+      <w:numFmt w:val="bullet"/>
+      <w:lvlText w:val=""/>
+      <w:lvlJc w:val="left"/>
+      <w:pPr>
+        <w:ind w:left="2880" w:hanging="360"/>
+      </w:pPr>
+      <w:rPr>
+        <w:rFonts w:ascii="Symbol" w:hAnsi="Symbol" w:hint="default"/>
+      </w:rPr>
+    </w:lvl>
+    <w:lvl w:ilvl="4" w:tplc="04090003" w:tentative="1">
+      <w:start w:val="1"/>
+      <w:numFmt w:val="bullet"/>
+      <w:lvlText w:val="o"/>
+      <w:lvlJc w:val="left"/>
+      <w:pPr>
+        <w:ind w:left="3600" w:hanging="360"/>
+      </w:pPr>
+      <w:rPr>
+        <w:rFonts w:ascii="Courier New" w:hAnsi="Courier New" w:cs="Courier New" w:hint="default"/>
+      </w:rPr>
+    </w:lvl>
+    <w:lvl w:ilvl="5" w:tplc="04090005" w:tentative="1">
+      <w:start w:val="1"/>
+      <w:numFmt w:val="bullet"/>
+      <w:lvlText w:val=""/>
+      <w:lvlJc w:val="left"/>
+      <w:pPr>
+        <w:ind w:left="4320" w:hanging="360"/>
+      </w:pPr>
+      <w:rPr>
+        <w:rFonts w:ascii="Wingdings" w:hAnsi="Wingdings" w:hint="default"/>
+      </w:rPr>
+    </w:lvl>
+    <w:lvl w:ilvl="6" w:tplc="04090001" w:tentative="1">
+      <w:start w:val="1"/>
+      <w:numFmt w:val="bullet"/>
+      <w:lvlText w:val=""/>
+      <w:lvlJc w:val="left"/>
+      <w:pPr>
+        <w:ind w:left="5040" w:hanging="360"/>
+      </w:pPr>
+      <w:rPr>
+        <w:rFonts w:ascii="Symbol" w:hAnsi="Symbol" w:hint="default"/>
+      </w:rPr>
+    </w:lvl>
+    <w:lvl w:ilvl="7" w:tplc="04090003" w:tentative="1">
+      <w:start w:val="1"/>
+      <w:numFmt w:val="bullet"/>
+      <w:lvlText w:val="o"/>
+      <w:lvlJc w:val="left"/>
+      <w:pPr>
+        <w:ind w:left="5760" w:hanging="360"/>
+      </w:pPr>
+      <w:rPr>
+        <w:rFonts w:ascii="Courier New" w:hAnsi="Courier New" w:cs="Courier New" w:hint="default"/>
+      </w:rPr>
+    </w:lvl>
+    <w:lvl w:ilvl="8" w:tplc="04090005" w:tentative="1">
+      <w:start w:val="1"/>
+      <w:numFmt w:val="bullet"/>
+      <w:lvlText w:val=""/>
+      <w:lvlJc w:val="left"/>
+      <w:pPr>
+        <w:ind w:left="6480" w:hanging="360"/>
+      </w:pPr>
+      <w:rPr>
+        <w:rFonts w:ascii="Wingdings" w:hAnsi="Wingdings" w:hint="default"/>
+      </w:rPr>
+    </w:lvl>
+  </w:abstractNum>
+  <w:abstractNum w:abstractNumId="2" w15:restartNumberingAfterBreak="0">
     <w:nsid w:val="2CEE5FD1"/>
     <w:multiLevelType w:val="hybridMultilevel"/>
     <w:tmpl w:val="14DED5CA"/>
@@ -782,7 +1333,7 @@
       </w:rPr>
     </w:lvl>
   </w:abstractNum>
-  <w:abstractNum w:abstractNumId="1" w15:restartNumberingAfterBreak="0">
+  <w:abstractNum w:abstractNumId="3" w15:restartNumberingAfterBreak="0">
     <w:nsid w:val="33F042EA"/>
     <w:multiLevelType w:val="hybridMultilevel"/>
     <w:tmpl w:val="B3565B8E"/>
@@ -895,9 +1446,15 @@
     </w:lvl>
   </w:abstractNum>
   <w:num w:numId="1">
+    <w:abstractNumId w:val="2"/>
+  </w:num>
+  <w:num w:numId="2">
+    <w:abstractNumId w:val="3"/>
+  </w:num>
+  <w:num w:numId="3">
     <w:abstractNumId w:val="0"/>
   </w:num>
-  <w:num w:numId="2">
+  <w:num w:numId="4">
     <w:abstractNumId w:val="1"/>
   </w:num>
 </w:numbering>
@@ -1347,7 +1904,6 @@
   <w:style w:type="character" w:default="1" w:styleId="DefaultParagraphFont">
     <w:name w:val="Default Paragraph Font"/>
     <w:uiPriority w:val="1"/>
-    <w:semiHidden/>
     <w:unhideWhenUsed/>
   </w:style>
   <w:style w:type="table" w:default="1" w:styleId="TableNormal">
@@ -1436,6 +1992,25 @@
       <w:sz w:val="36"/>
       <w:szCs w:val="26"/>
     </w:rPr>
+  </w:style>
+  <w:style w:type="table" w:styleId="TableGrid">
+    <w:name w:val="Table Grid"/>
+    <w:basedOn w:val="TableNormal"/>
+    <w:uiPriority w:val="39"/>
+    <w:rsid w:val="00FE2296"/>
+    <w:pPr>
+      <w:spacing w:after="0" w:line="240" w:lineRule="auto"/>
+    </w:pPr>
+    <w:tblPr>
+      <w:tblBorders>
+        <w:top w:val="single" w:sz="4" w:space="0" w:color="auto"/>
+        <w:left w:val="single" w:sz="4" w:space="0" w:color="auto"/>
+        <w:bottom w:val="single" w:sz="4" w:space="0" w:color="auto"/>
+        <w:right w:val="single" w:sz="4" w:space="0" w:color="auto"/>
+        <w:insideH w:val="single" w:sz="4" w:space="0" w:color="auto"/>
+        <w:insideV w:val="single" w:sz="4" w:space="0" w:color="auto"/>
+      </w:tblBorders>
+    </w:tblPr>
   </w:style>
 </w:styles>
 </file>

</xml_diff>